<commit_message>
add PRIM + Kruskal
</commit_message>
<xml_diff>
--- a/aula 21 - algoritmos de grafos/entrega/Teoria dos Grafos.docx
+++ b/aula 21 - algoritmos de grafos/entrega/Teoria dos Grafos.docx
@@ -552,21 +552,7 @@
         <w:rPr>
           <w:rFonts w:ascii="Times New Roman" w:hAnsi="Times New Roman" w:cs="Times New Roman"/>
         </w:rPr>
-        <w:t xml:space="preserve">Então, o matemático </w:t>
-      </w:r>
-      <w:proofErr w:type="spellStart"/>
-      <w:r>
-        <w:rPr>
-          <w:rFonts w:ascii="Times New Roman" w:hAnsi="Times New Roman" w:cs="Times New Roman"/>
-        </w:rPr>
-        <w:t>Leonhard</w:t>
-      </w:r>
-      <w:proofErr w:type="spellEnd"/>
-      <w:r>
-        <w:rPr>
-          <w:rFonts w:ascii="Times New Roman" w:hAnsi="Times New Roman" w:cs="Times New Roman"/>
-        </w:rPr>
-        <w:t xml:space="preserve"> Euler monta </w:t>
+        <w:t xml:space="preserve">Então, o matemático Leonhard Euler monta </w:t>
       </w:r>
       <w:r>
         <w:rPr>
@@ -1690,13 +1676,7 @@
           <w:rPr>
             <w:rFonts w:ascii="Cambria Math" w:hAnsi="Cambria Math" w:cs="Times New Roman"/>
           </w:rPr>
-          <m:t>V</m:t>
-        </m:r>
-        <m:r>
-          <w:rPr>
-            <w:rFonts w:ascii="Cambria Math" w:hAnsi="Cambria Math" w:cs="Times New Roman"/>
-          </w:rPr>
-          <m:t>2 ⊆V1 e E2 ⊆E1</m:t>
+          <m:t>V2 ⊆V1 e E2 ⊆E1</m:t>
         </m:r>
       </m:oMath>
       <w:r>
@@ -2379,6 +2359,7 @@
             <w:r>
               <w:rPr>
                 <w:rFonts w:ascii="Times New Roman" w:hAnsi="Times New Roman" w:cs="Times New Roman"/>
+                <w:noProof/>
               </w:rPr>
               <w:drawing>
                 <wp:inline distT="0" distB="0" distL="0" distR="0" wp14:anchorId="47908803" wp14:editId="0EBEA63F">
@@ -3167,13 +3148,46 @@
         <w:rPr>
           <w:rFonts w:ascii="Times New Roman" w:hAnsi="Times New Roman" w:cs="Times New Roman"/>
         </w:rPr>
-        <w:t>aplicadas em grafos como a Busca em Profundidade, PRIM, Kruskal e Dijkstra</w:t>
+        <w:t>aplicadas em grafos como a Busca em Profundidade, PRIM, Kruskal</w:t>
+      </w:r>
+      <w:r>
+        <w:rPr>
+          <w:rFonts w:ascii="Times New Roman" w:hAnsi="Times New Roman" w:cs="Times New Roman"/>
+        </w:rPr>
+        <w:t xml:space="preserve"> </w:t>
+      </w:r>
+      <w:r>
+        <w:rPr>
+          <w:rFonts w:ascii="Times New Roman" w:hAnsi="Times New Roman" w:cs="Times New Roman"/>
+        </w:rPr>
+        <w:t>e Dijkstra</w:t>
       </w:r>
       <w:r>
         <w:rPr>
           <w:rFonts w:ascii="Times New Roman" w:hAnsi="Times New Roman" w:cs="Times New Roman"/>
         </w:rPr>
         <w:t>.</w:t>
+      </w:r>
+      <w:r>
+        <w:rPr>
+          <w:rFonts w:ascii="Times New Roman" w:hAnsi="Times New Roman" w:cs="Times New Roman"/>
+        </w:rPr>
+        <w:t xml:space="preserve">Todas as implementações estão em disponíveis  em </w:t>
+      </w:r>
+      <w:hyperlink r:id="rId11" w:history="1">
+        <w:r>
+          <w:rPr>
+            <w:rStyle w:val="Hyperlink"/>
+            <w:rFonts w:ascii="Times New Roman" w:hAnsi="Times New Roman" w:cs="Times New Roman"/>
+          </w:rPr>
+          <w:t>https://github.com/acramin/ED/tree/main/aula%2021%20-%20algoritmos%20de%20grafos/entrega/implementa%C3%A7%C3%B5es</w:t>
+        </w:r>
+      </w:hyperlink>
+      <w:r>
+        <w:rPr>
+          <w:rFonts w:ascii="Times New Roman" w:hAnsi="Times New Roman" w:cs="Times New Roman"/>
+        </w:rPr>
+        <w:t xml:space="preserve"> .</w:t>
       </w:r>
     </w:p>
     <w:p>
@@ -3279,6 +3293,7 @@
         <w:rPr>
           <w:rFonts w:ascii="Times New Roman" w:hAnsi="Times New Roman" w:cs="Times New Roman"/>
         </w:rPr>
+        <w:lastRenderedPageBreak/>
         <w:t>Marque o vértice como "visitado".</w:t>
       </w:r>
     </w:p>
@@ -3317,7 +3332,6 @@
         <w:rPr>
           <w:rFonts w:ascii="Times New Roman" w:hAnsi="Times New Roman" w:cs="Times New Roman"/>
         </w:rPr>
-        <w:lastRenderedPageBreak/>
         <w:t>Chame o DFS recursivamente para explorar esse vértice.</w:t>
       </w:r>
     </w:p>
@@ -3358,7 +3372,19 @@
         <w:rPr>
           <w:rFonts w:ascii="Times New Roman" w:hAnsi="Times New Roman" w:cs="Times New Roman"/>
         </w:rPr>
-        <w:t xml:space="preserve"> (implementações em: </w:t>
+        <w:t>.</w:t>
+      </w:r>
+      <w:r>
+        <w:rPr>
+          <w:rFonts w:ascii="Times New Roman" w:hAnsi="Times New Roman" w:cs="Times New Roman"/>
+        </w:rPr>
+        <w:t xml:space="preserve"> É aplicado em verificação de conectividade em redes</w:t>
+      </w:r>
+      <w:r>
+        <w:rPr>
+          <w:rFonts w:ascii="Times New Roman" w:hAnsi="Times New Roman" w:cs="Times New Roman"/>
+        </w:rPr>
+        <w:t>, detecta ciclos em grafos direcionados e não direcionados.</w:t>
       </w:r>
     </w:p>
     <w:p>
@@ -3378,11 +3404,224 @@
     </w:p>
     <w:p>
       <w:pPr>
-        <w:jc w:val="both"/>
-        <w:rPr>
-          <w:rFonts w:ascii="Times New Roman" w:hAnsi="Times New Roman" w:cs="Times New Roman"/>
-        </w:rPr>
-      </w:pPr>
+        <w:ind w:firstLine="708"/>
+        <w:jc w:val="both"/>
+        <w:rPr>
+          <w:rFonts w:ascii="Times New Roman" w:hAnsi="Times New Roman" w:cs="Times New Roman"/>
+        </w:rPr>
+      </w:pPr>
+      <w:r>
+        <w:rPr>
+          <w:rFonts w:ascii="Times New Roman" w:hAnsi="Times New Roman" w:cs="Times New Roman"/>
+        </w:rPr>
+        <w:t xml:space="preserve">O algoritmo de PRIM </w:t>
+      </w:r>
+      <w:r>
+        <w:rPr>
+          <w:rFonts w:ascii="Times New Roman" w:hAnsi="Times New Roman" w:cs="Times New Roman"/>
+        </w:rPr>
+        <w:t xml:space="preserve">tem a função de encontrar a árvore geradora mínima para um grafo conexo com pesos. </w:t>
+      </w:r>
+      <w:r>
+        <w:rPr>
+          <w:rFonts w:ascii="Times New Roman" w:hAnsi="Times New Roman" w:cs="Times New Roman"/>
+        </w:rPr>
+        <w:t xml:space="preserve">Ou seja, constroi uma árvore que conecta todos os vértices com o menor peso possível. </w:t>
+      </w:r>
+      <w:r>
+        <w:rPr>
+          <w:rFonts w:ascii="Times New Roman" w:hAnsi="Times New Roman" w:cs="Times New Roman"/>
+        </w:rPr>
+        <w:t>Esse algoritmo funciona da seguinte forma:</w:t>
+      </w:r>
+    </w:p>
+    <w:p>
+      <w:pPr>
+        <w:pStyle w:val="PargrafodaLista"/>
+        <w:numPr>
+          <w:ilvl w:val="0"/>
+          <w:numId w:val="6"/>
+        </w:numPr>
+        <w:jc w:val="both"/>
+        <w:rPr>
+          <w:rFonts w:ascii="Times New Roman" w:hAnsi="Times New Roman" w:cs="Times New Roman"/>
+        </w:rPr>
+      </w:pPr>
+      <w:r>
+        <w:rPr>
+          <w:rFonts w:ascii="Times New Roman" w:hAnsi="Times New Roman" w:cs="Times New Roman"/>
+        </w:rPr>
+        <w:t>Ecolha um vértice inicial e adici</w:t>
+      </w:r>
+      <w:r>
+        <w:rPr>
+          <w:rFonts w:ascii="Times New Roman" w:hAnsi="Times New Roman" w:cs="Times New Roman"/>
+        </w:rPr>
+        <w:t>one-o à árvore geradora mínima.</w:t>
+      </w:r>
+    </w:p>
+    <w:p>
+      <w:pPr>
+        <w:pStyle w:val="PargrafodaLista"/>
+        <w:numPr>
+          <w:ilvl w:val="0"/>
+          <w:numId w:val="6"/>
+        </w:numPr>
+        <w:jc w:val="both"/>
+        <w:rPr>
+          <w:rFonts w:ascii="Times New Roman" w:hAnsi="Times New Roman" w:cs="Times New Roman"/>
+        </w:rPr>
+      </w:pPr>
+      <w:r>
+        <w:rPr>
+          <w:rFonts w:ascii="Times New Roman" w:hAnsi="Times New Roman" w:cs="Times New Roman"/>
+        </w:rPr>
+        <w:t>Marque o vértice como visitado.</w:t>
+      </w:r>
+    </w:p>
+    <w:p>
+      <w:pPr>
+        <w:pStyle w:val="PargrafodaLista"/>
+        <w:numPr>
+          <w:ilvl w:val="0"/>
+          <w:numId w:val="6"/>
+        </w:numPr>
+        <w:jc w:val="both"/>
+        <w:rPr>
+          <w:rFonts w:ascii="Times New Roman" w:hAnsi="Times New Roman" w:cs="Times New Roman"/>
+        </w:rPr>
+      </w:pPr>
+      <w:r>
+        <w:rPr>
+          <w:rFonts w:ascii="Times New Roman" w:hAnsi="Times New Roman" w:cs="Times New Roman"/>
+        </w:rPr>
+        <w:t>Encontre a aresta de menor custo que conecta um vértice já na árvore a outro ainda não visitado.</w:t>
+      </w:r>
+    </w:p>
+    <w:p>
+      <w:pPr>
+        <w:pStyle w:val="PargrafodaLista"/>
+        <w:numPr>
+          <w:ilvl w:val="0"/>
+          <w:numId w:val="6"/>
+        </w:numPr>
+        <w:jc w:val="both"/>
+        <w:rPr>
+          <w:rFonts w:ascii="Times New Roman" w:hAnsi="Times New Roman" w:cs="Times New Roman"/>
+        </w:rPr>
+      </w:pPr>
+      <w:r>
+        <w:rPr>
+          <w:rFonts w:ascii="Times New Roman" w:hAnsi="Times New Roman" w:cs="Times New Roman"/>
+        </w:rPr>
+        <w:t>Adicione esse vértice e a aresta a árvore geradora.</w:t>
+      </w:r>
+    </w:p>
+    <w:p>
+      <w:pPr>
+        <w:pStyle w:val="PargrafodaLista"/>
+        <w:numPr>
+          <w:ilvl w:val="0"/>
+          <w:numId w:val="6"/>
+        </w:numPr>
+        <w:jc w:val="both"/>
+        <w:rPr>
+          <w:rFonts w:ascii="Times New Roman" w:hAnsi="Times New Roman" w:cs="Times New Roman"/>
+        </w:rPr>
+      </w:pPr>
+      <w:r>
+        <w:rPr>
+          <w:rFonts w:ascii="Times New Roman" w:hAnsi="Times New Roman" w:cs="Times New Roman"/>
+        </w:rPr>
+        <w:t>Repetir o processo até que todos os vértices estejam na árvore.</w:t>
+      </w:r>
+    </w:p>
+    <w:p>
+      <w:pPr>
+        <w:ind w:firstLine="708"/>
+        <w:jc w:val="both"/>
+        <w:rPr>
+          <w:rFonts w:ascii="Times New Roman" w:hAnsi="Times New Roman" w:cs="Times New Roman"/>
+        </w:rPr>
+      </w:pPr>
+      <w:r>
+        <w:rPr>
+          <w:rFonts w:ascii="Times New Roman" w:hAnsi="Times New Roman" w:cs="Times New Roman"/>
+        </w:rPr>
+        <w:t xml:space="preserve">Esse algortimo não funciona para grafos desconexos ou direcionais. </w:t>
+      </w:r>
+      <w:r>
+        <w:rPr>
+          <w:rFonts w:ascii="Times New Roman" w:hAnsi="Times New Roman" w:cs="Times New Roman"/>
+        </w:rPr>
+        <w:t xml:space="preserve">É </w:t>
+      </w:r>
+      <w:r>
+        <w:rPr>
+          <w:rFonts w:ascii="Times New Roman" w:hAnsi="Times New Roman" w:cs="Times New Roman"/>
+        </w:rPr>
+        <w:t>aplicado em s</w:t>
+      </w:r>
+      <w:r>
+        <w:rPr>
+          <w:rFonts w:ascii="Times New Roman" w:hAnsi="Times New Roman" w:cs="Times New Roman"/>
+        </w:rPr>
+        <w:t xml:space="preserve">istemas de </w:t>
+      </w:r>
+      <w:r>
+        <w:rPr>
+          <w:rFonts w:ascii="Times New Roman" w:hAnsi="Times New Roman" w:cs="Times New Roman"/>
+        </w:rPr>
+        <w:t>r</w:t>
+      </w:r>
+      <w:r>
+        <w:rPr>
+          <w:rFonts w:ascii="Times New Roman" w:hAnsi="Times New Roman" w:cs="Times New Roman"/>
+        </w:rPr>
+        <w:t xml:space="preserve">oteamento em </w:t>
+      </w:r>
+      <w:r>
+        <w:rPr>
+          <w:rFonts w:ascii="Times New Roman" w:hAnsi="Times New Roman" w:cs="Times New Roman"/>
+        </w:rPr>
+        <w:t>r</w:t>
+      </w:r>
+      <w:r>
+        <w:rPr>
+          <w:rFonts w:ascii="Times New Roman" w:hAnsi="Times New Roman" w:cs="Times New Roman"/>
+        </w:rPr>
+        <w:t xml:space="preserve">edes de </w:t>
+      </w:r>
+      <w:r>
+        <w:rPr>
+          <w:rFonts w:ascii="Times New Roman" w:hAnsi="Times New Roman" w:cs="Times New Roman"/>
+        </w:rPr>
+        <w:t>c</w:t>
+      </w:r>
+      <w:r>
+        <w:rPr>
+          <w:rFonts w:ascii="Times New Roman" w:hAnsi="Times New Roman" w:cs="Times New Roman"/>
+        </w:rPr>
+        <w:t>omputadores</w:t>
+      </w:r>
+      <w:r>
+        <w:rPr>
+          <w:rFonts w:ascii="Times New Roman" w:hAnsi="Times New Roman" w:cs="Times New Roman"/>
+        </w:rPr>
+        <w:t>,</w:t>
+      </w:r>
+      <w:r>
+        <w:rPr>
+          <w:rFonts w:ascii="Times New Roman" w:hAnsi="Times New Roman" w:cs="Times New Roman"/>
+        </w:rPr>
+        <w:t xml:space="preserve"> redes de distribuição elétrica.</w:t>
+      </w:r>
+      <w:r>
+        <w:rPr>
+          <w:rFonts w:ascii="Times New Roman" w:hAnsi="Times New Roman" w:cs="Times New Roman"/>
+        </w:rPr>
+        <w:t> </w:t>
+      </w:r>
     </w:p>
     <w:p>
       <w:pPr>
@@ -3397,6 +3636,33 @@
           <w:u w:val="single"/>
         </w:rPr>
         <w:t>Implementação do Algoritmo de Kruskal</w:t>
+      </w:r>
+    </w:p>
+    <w:p>
+      <w:pPr>
+        <w:jc w:val="both"/>
+        <w:rPr>
+          <w:rFonts w:ascii="Times New Roman" w:hAnsi="Times New Roman" w:cs="Times New Roman"/>
+        </w:rPr>
+      </w:pPr>
+      <w:r>
+        <w:rPr>
+          <w:rFonts w:ascii="Times New Roman" w:hAnsi="Times New Roman" w:cs="Times New Roman"/>
+        </w:rPr>
+        <w:tab/>
+        <w:t xml:space="preserve">O algoritmo de Kruskal também encontra </w:t>
+      </w:r>
+      <w:r>
+        <w:rPr>
+          <w:rFonts w:ascii="Times New Roman" w:hAnsi="Times New Roman" w:cs="Times New Roman"/>
+        </w:rPr>
+        <w:t xml:space="preserve">a árvore mínima geradora de um grafo não direcionado com pesos. </w:t>
+      </w:r>
+      <w:r>
+        <w:rPr>
+          <w:rFonts w:ascii="Times New Roman" w:hAnsi="Times New Roman" w:cs="Times New Roman"/>
+        </w:rPr>
+        <w:t>Em comparação com PRIM, esse algoritmo gera uma floresta geradora ao invés de uma única árvore. Seu funcionamento é da seguinte forma:</w:t>
       </w:r>
     </w:p>
     <w:p>
@@ -3575,57 +3841,56 @@
           <w:b/>
           <w:bCs/>
         </w:rPr>
-        <w:t xml:space="preserve">Teoria dos </w:t>
-      </w:r>
-      <w:proofErr w:type="spellStart"/>
+        <w:t>Teoria dos GrafosOBM</w:t>
+      </w:r>
+      <w:r>
+        <w:rPr>
+          <w:rFonts w:ascii="Times New Roman" w:hAnsi="Times New Roman" w:cs="Times New Roman"/>
+        </w:rPr>
+        <w:t>. [s.l: s.n.]. Disponível em: &lt;https://www.obm.org.br/content/uploads/2017/01/Nivel1_grafos_bruno.pdf&gt;. Acesso em: nov. 2024.</w:t>
+      </w:r>
+    </w:p>
+    <w:p>
+      <w:pPr>
+        <w:jc w:val="both"/>
+        <w:rPr>
+          <w:rFonts w:ascii="Times New Roman" w:hAnsi="Times New Roman" w:cs="Times New Roman"/>
+        </w:rPr>
+      </w:pPr>
+      <w:r>
+        <w:rPr>
+          <w:rFonts w:ascii="Times New Roman" w:hAnsi="Times New Roman" w:cs="Times New Roman"/>
+        </w:rPr>
+        <w:lastRenderedPageBreak/>
+        <w:t xml:space="preserve">OLIVEIRA, V.; RANGEL, S.; DE ARAUJO, S. </w:t>
+      </w:r>
       <w:r>
         <w:rPr>
           <w:rFonts w:ascii="Times New Roman" w:hAnsi="Times New Roman" w:cs="Times New Roman"/>
           <w:b/>
           <w:bCs/>
         </w:rPr>
-        <w:t>GrafosOBM</w:t>
-      </w:r>
-      <w:proofErr w:type="spellEnd"/>
-      <w:r>
-        <w:rPr>
-          <w:rFonts w:ascii="Times New Roman" w:hAnsi="Times New Roman" w:cs="Times New Roman"/>
-        </w:rPr>
-        <w:t>. [</w:t>
-      </w:r>
-      <w:proofErr w:type="spellStart"/>
-      <w:r>
-        <w:rPr>
-          <w:rFonts w:ascii="Times New Roman" w:hAnsi="Times New Roman" w:cs="Times New Roman"/>
-        </w:rPr>
-        <w:t>s.l</w:t>
-      </w:r>
-      <w:proofErr w:type="spellEnd"/>
-      <w:r>
-        <w:rPr>
-          <w:rFonts w:ascii="Times New Roman" w:hAnsi="Times New Roman" w:cs="Times New Roman"/>
-        </w:rPr>
-        <w:t xml:space="preserve">: s.n.]. Disponível em: </w:t>
-      </w:r>
-      <w:r>
-        <w:rPr>
-          <w:rFonts w:ascii="Times New Roman" w:hAnsi="Times New Roman" w:cs="Times New Roman"/>
-        </w:rPr>
-        <w:t>&lt;https://www.obm.org.br/content/uploads/2017/01/Nivel1_grafos_bruno.pdf&gt;. Acesso em: nov. 2024.</w:t>
-      </w:r>
-    </w:p>
-    <w:p>
-      <w:pPr>
-        <w:jc w:val="both"/>
-        <w:rPr>
-          <w:rFonts w:ascii="Times New Roman" w:hAnsi="Times New Roman" w:cs="Times New Roman"/>
-        </w:rPr>
-      </w:pPr>
-      <w:r>
-        <w:rPr>
-          <w:rFonts w:ascii="Times New Roman" w:hAnsi="Times New Roman" w:cs="Times New Roman"/>
-        </w:rPr>
-        <w:t xml:space="preserve">OLIVEIRA, V.; RANGEL, S.; DE ARAUJO, S. </w:t>
+        <w:t>Teoria dos Grafos</w:t>
+      </w:r>
+      <w:r>
+        <w:rPr>
+          <w:rFonts w:ascii="Times New Roman" w:hAnsi="Times New Roman" w:cs="Times New Roman"/>
+        </w:rPr>
+        <w:t>. [s.l: s.n.]. Disponível em: &lt;https://www.ibilce.unesp.br/Home/Departamentos/MatematicaAplicada/docentes/socorro/aula13_planar_2016_revsocorro.pdf&gt;. Acesso em: nov. 2024.</w:t>
+      </w:r>
+    </w:p>
+    <w:p>
+      <w:pPr>
+        <w:jc w:val="both"/>
+        <w:rPr>
+          <w:rFonts w:ascii="Times New Roman" w:hAnsi="Times New Roman" w:cs="Times New Roman"/>
+        </w:rPr>
+      </w:pPr>
+      <w:r>
+        <w:rPr>
+          <w:rFonts w:ascii="Times New Roman" w:hAnsi="Times New Roman" w:cs="Times New Roman"/>
+        </w:rPr>
+        <w:t xml:space="preserve">SOARES DE MELO, G. </w:t>
       </w:r>
       <w:r>
         <w:rPr>
@@ -3633,87 +3898,13 @@
           <w:b/>
           <w:bCs/>
         </w:rPr>
-        <w:t>Teoria dos Grafos</w:t>
-      </w:r>
-      <w:r>
-        <w:rPr>
-          <w:rFonts w:ascii="Times New Roman" w:hAnsi="Times New Roman" w:cs="Times New Roman"/>
-        </w:rPr>
-        <w:t>. [</w:t>
-      </w:r>
-      <w:proofErr w:type="spellStart"/>
-      <w:r>
-        <w:rPr>
-          <w:rFonts w:ascii="Times New Roman" w:hAnsi="Times New Roman" w:cs="Times New Roman"/>
-        </w:rPr>
-        <w:t>s.l</w:t>
-      </w:r>
-      <w:proofErr w:type="spellEnd"/>
-      <w:r>
-        <w:rPr>
-          <w:rFonts w:ascii="Times New Roman" w:hAnsi="Times New Roman" w:cs="Times New Roman"/>
-        </w:rPr>
-        <w:t>: s.n.]. Disponível em: &lt;https://www.ibilce.unesp.br/Home/Departamentos/MatematicaAplicada/docentes/socorro/aula13_planar_2016_revsocorro.pdf&gt;. Acesso em: nov. 2024.</w:t>
-      </w:r>
-    </w:p>
-    <w:p>
-      <w:pPr>
-        <w:jc w:val="both"/>
-        <w:rPr>
-          <w:rFonts w:ascii="Times New Roman" w:hAnsi="Times New Roman" w:cs="Times New Roman"/>
-        </w:rPr>
-      </w:pPr>
-      <w:r>
-        <w:rPr>
-          <w:rFonts w:ascii="Times New Roman" w:hAnsi="Times New Roman" w:cs="Times New Roman"/>
-        </w:rPr>
-        <w:t xml:space="preserve">SOARES DE MELO, G. </w:t>
-      </w:r>
-      <w:r>
-        <w:rPr>
-          <w:rFonts w:ascii="Times New Roman" w:hAnsi="Times New Roman" w:cs="Times New Roman"/>
-          <w:b/>
-          <w:bCs/>
-        </w:rPr>
-        <w:t xml:space="preserve">Introdução à Teoria dos </w:t>
-      </w:r>
-      <w:proofErr w:type="spellStart"/>
-      <w:r>
-        <w:rPr>
-          <w:rFonts w:ascii="Times New Roman" w:hAnsi="Times New Roman" w:cs="Times New Roman"/>
-          <w:b/>
-          <w:bCs/>
-        </w:rPr>
-        <w:t>GrafosRepositório</w:t>
-      </w:r>
-      <w:proofErr w:type="spellEnd"/>
-      <w:r>
-        <w:rPr>
-          <w:rFonts w:ascii="Times New Roman" w:hAnsi="Times New Roman" w:cs="Times New Roman"/>
-          <w:b/>
-          <w:bCs/>
-        </w:rPr>
-        <w:t xml:space="preserve"> Institucional da UFPB</w:t>
-      </w:r>
-      <w:r>
-        <w:rPr>
-          <w:rFonts w:ascii="Times New Roman" w:hAnsi="Times New Roman" w:cs="Times New Roman"/>
-        </w:rPr>
-        <w:t>. [</w:t>
-      </w:r>
-      <w:proofErr w:type="spellStart"/>
-      <w:r>
-        <w:rPr>
-          <w:rFonts w:ascii="Times New Roman" w:hAnsi="Times New Roman" w:cs="Times New Roman"/>
-        </w:rPr>
-        <w:t>s.l</w:t>
-      </w:r>
-      <w:proofErr w:type="spellEnd"/>
-      <w:r>
-        <w:rPr>
-          <w:rFonts w:ascii="Times New Roman" w:hAnsi="Times New Roman" w:cs="Times New Roman"/>
-        </w:rPr>
-        <w:t>: s.n.]. Disponível em: &lt;https://repositorio.ufpb.br/jspui/bitstream/tede/7549/5/arquivototal.pdf&gt;. Acesso em: nov. 2024.</w:t>
+        <w:t>Introdução à Teoria dos GrafosRepositório Institucional da UFPB</w:t>
+      </w:r>
+      <w:r>
+        <w:rPr>
+          <w:rFonts w:ascii="Times New Roman" w:hAnsi="Times New Roman" w:cs="Times New Roman"/>
+        </w:rPr>
+        <w:t>. [s.l: s.n.]. Disponível em: &lt;https://repositorio.ufpb.br/jspui/bitstream/tede/7549/5/arquivototal.pdf&gt;. Acesso em: nov. 2024.</w:t>
       </w:r>
     </w:p>
     <w:p>
@@ -3725,8 +3916,8 @@
       </w:pPr>
     </w:p>
     <w:sectPr>
-      <w:footerReference w:type="default" r:id="rId11"/>
-      <w:headerReference w:type="first" r:id="rId12"/>
+      <w:footerReference w:type="default" r:id="rId12"/>
+      <w:headerReference w:type="first" r:id="rId13"/>
       <w:pgSz w:w="11906" w:h="16838"/>
       <w:pgMar w:top="1417" w:right="1701" w:bottom="1417" w:left="1701" w:header="708" w:footer="708" w:gutter="0"/>
       <w:cols w:num="2" w:space="708"/>
@@ -3846,16 +4037,16 @@
 <file path=word/numbering.xml><?xml version="1.0" encoding="utf-8"?>
 <w:numbering xmlns:wpc="http://schemas.microsoft.com/office/word/2010/wordprocessingCanvas" xmlns:cx="http://schemas.microsoft.com/office/drawing/2014/chartex" xmlns:cx1="http://schemas.microsoft.com/office/drawing/2015/9/8/chartex" xmlns:cx2="http://schemas.microsoft.com/office/drawing/2015/10/21/chartex" xmlns:cx3="http://schemas.microsoft.com/office/drawing/2016/5/9/chartex" xmlns:cx4="http://schemas.microsoft.com/office/drawing/2016/5/10/chartex" xmlns:cx5="http://schemas.microsoft.com/office/drawing/2016/5/11/chartex" xmlns:cx6="http://schemas.microsoft.com/office/drawing/2016/5/12/chartex" xmlns:cx7="http://schemas.microsoft.com/office/drawing/2016/5/13/chartex" xmlns:cx8="http://schemas.microsoft.com/office/drawing/2016/5/14/chartex" xmlns:mc="http://schemas.openxmlformats.org/markup-compatibility/2006" xmlns:aink="http://schemas.microsoft.com/office/drawing/2016/ink" xmlns:am3d="http://schemas.microsoft.com/office/drawing/2017/model3d" xmlns:o="urn:schemas-microsoft-com:office:office" xmlns:oel="http://schemas.microsoft.com/office/2019/extlst" xmlns:r="http://schemas.openxmlformats.org/officeDocument/2006/relationships" xmlns:m="http://schemas.openxmlformats.org/officeDocument/2006/math" xmlns:v="urn:schemas-microsoft-com:vml" xmlns:wp14="http://schemas.microsoft.com/office/word/2010/wordprocessingDrawing" xmlns:wp="http://schemas.openxmlformats.org/drawingml/2006/wordprocessingDrawing" xmlns:w10="urn:schemas-microsoft-com:office:word" xmlns:w="http://schemas.openxmlformats.org/wordprocessingml/2006/main" xmlns:w14="http://schemas.microsoft.com/office/word/2010/wordml" xmlns:w15="http://schemas.microsoft.com/office/word/2012/wordml" xmlns:w16cex="http://schemas.microsoft.com/office/word/2018/wordml/cex" xmlns:w16cid="http://schemas.microsoft.com/office/word/2016/wordml/cid" xmlns:w16="http://schemas.microsoft.com/office/word/2018/wordml" xmlns:w16du="http://schemas.microsoft.com/office/word/2023/wordml/word16du" xmlns:w16sdtdh="http://schemas.microsoft.com/office/word/2020/wordml/sdtdatahash" xmlns:w16se="http://schemas.microsoft.com/office/word/2015/wordml/symex" xmlns:wpg="http://schemas.microsoft.com/office/word/2010/wordprocessingGroup" xmlns:wpi="http://schemas.microsoft.com/office/word/2010/wordprocessingInk" xmlns:wne="http://schemas.microsoft.com/office/word/2006/wordml" xmlns:wps="http://schemas.microsoft.com/office/word/2010/wordprocessingShape" mc:Ignorable="w14 w15 w16se w16cid w16 w16cex w16sdtdh w16du wp14">
   <w:abstractNum w:abstractNumId="0" w15:restartNumberingAfterBreak="0">
-    <w:nsid w:val="05721FCD"/>
+    <w:nsid w:val="003F2E54"/>
     <w:multiLevelType w:val="hybridMultilevel"/>
-    <w:tmpl w:val="D2FA57D8"/>
-    <w:lvl w:ilvl="0" w:tplc="0416000F">
+    <w:tmpl w:val="4E5442DE"/>
+    <w:lvl w:ilvl="0" w:tplc="49A49714">
       <w:start w:val="1"/>
       <w:numFmt w:val="decimal"/>
       <w:lvlText w:val="%1."/>
       <w:lvlJc w:val="left"/>
       <w:pPr>
-        <w:ind w:left="720" w:hanging="360"/>
+        <w:ind w:left="1068" w:hanging="360"/>
       </w:pPr>
       <w:rPr>
         <w:rFonts w:hint="default"/>
@@ -3867,7 +4058,7 @@
       <w:lvlText w:val="%2."/>
       <w:lvlJc w:val="left"/>
       <w:pPr>
-        <w:ind w:left="1440" w:hanging="360"/>
+        <w:ind w:left="1788" w:hanging="360"/>
       </w:pPr>
     </w:lvl>
     <w:lvl w:ilvl="2" w:tplc="0416001B" w:tentative="1">
@@ -3876,7 +4067,7 @@
       <w:lvlText w:val="%3."/>
       <w:lvlJc w:val="right"/>
       <w:pPr>
-        <w:ind w:left="2160" w:hanging="180"/>
+        <w:ind w:left="2508" w:hanging="180"/>
       </w:pPr>
     </w:lvl>
     <w:lvl w:ilvl="3" w:tplc="0416000F" w:tentative="1">
@@ -3885,7 +4076,7 @@
       <w:lvlText w:val="%4."/>
       <w:lvlJc w:val="left"/>
       <w:pPr>
-        <w:ind w:left="2880" w:hanging="360"/>
+        <w:ind w:left="3228" w:hanging="360"/>
       </w:pPr>
     </w:lvl>
     <w:lvl w:ilvl="4" w:tplc="04160019" w:tentative="1">
@@ -3894,7 +4085,7 @@
       <w:lvlText w:val="%5."/>
       <w:lvlJc w:val="left"/>
       <w:pPr>
-        <w:ind w:left="3600" w:hanging="360"/>
+        <w:ind w:left="3948" w:hanging="360"/>
       </w:pPr>
     </w:lvl>
     <w:lvl w:ilvl="5" w:tplc="0416001B" w:tentative="1">
@@ -3903,7 +4094,7 @@
       <w:lvlText w:val="%6."/>
       <w:lvlJc w:val="right"/>
       <w:pPr>
-        <w:ind w:left="4320" w:hanging="180"/>
+        <w:ind w:left="4668" w:hanging="180"/>
       </w:pPr>
     </w:lvl>
     <w:lvl w:ilvl="6" w:tplc="0416000F" w:tentative="1">
@@ -3912,7 +4103,7 @@
       <w:lvlText w:val="%7."/>
       <w:lvlJc w:val="left"/>
       <w:pPr>
-        <w:ind w:left="5040" w:hanging="360"/>
+        <w:ind w:left="5388" w:hanging="360"/>
       </w:pPr>
     </w:lvl>
     <w:lvl w:ilvl="7" w:tplc="04160019" w:tentative="1">
@@ -3921,7 +4112,7 @@
       <w:lvlText w:val="%8."/>
       <w:lvlJc w:val="left"/>
       <w:pPr>
-        <w:ind w:left="5760" w:hanging="360"/>
+        <w:ind w:left="6108" w:hanging="360"/>
       </w:pPr>
     </w:lvl>
     <w:lvl w:ilvl="8" w:tplc="0416001B" w:tentative="1">
@@ -3930,11 +4121,100 @@
       <w:lvlText w:val="%9."/>
       <w:lvlJc w:val="right"/>
       <w:pPr>
-        <w:ind w:left="6480" w:hanging="180"/>
+        <w:ind w:left="6828" w:hanging="180"/>
       </w:pPr>
     </w:lvl>
   </w:abstractNum>
   <w:abstractNum w:abstractNumId="1" w15:restartNumberingAfterBreak="0">
+    <w:nsid w:val="05721FCD"/>
+    <w:multiLevelType w:val="hybridMultilevel"/>
+    <w:tmpl w:val="D2FA57D8"/>
+    <w:lvl w:ilvl="0" w:tplc="0416000F">
+      <w:start w:val="1"/>
+      <w:numFmt w:val="decimal"/>
+      <w:lvlText w:val="%1."/>
+      <w:lvlJc w:val="left"/>
+      <w:pPr>
+        <w:ind w:left="720" w:hanging="360"/>
+      </w:pPr>
+      <w:rPr>
+        <w:rFonts w:hint="default"/>
+      </w:rPr>
+    </w:lvl>
+    <w:lvl w:ilvl="1" w:tplc="04160019" w:tentative="1">
+      <w:start w:val="1"/>
+      <w:numFmt w:val="lowerLetter"/>
+      <w:lvlText w:val="%2."/>
+      <w:lvlJc w:val="left"/>
+      <w:pPr>
+        <w:ind w:left="1440" w:hanging="360"/>
+      </w:pPr>
+    </w:lvl>
+    <w:lvl w:ilvl="2" w:tplc="0416001B" w:tentative="1">
+      <w:start w:val="1"/>
+      <w:numFmt w:val="lowerRoman"/>
+      <w:lvlText w:val="%3."/>
+      <w:lvlJc w:val="right"/>
+      <w:pPr>
+        <w:ind w:left="2160" w:hanging="180"/>
+      </w:pPr>
+    </w:lvl>
+    <w:lvl w:ilvl="3" w:tplc="0416000F" w:tentative="1">
+      <w:start w:val="1"/>
+      <w:numFmt w:val="decimal"/>
+      <w:lvlText w:val="%4."/>
+      <w:lvlJc w:val="left"/>
+      <w:pPr>
+        <w:ind w:left="2880" w:hanging="360"/>
+      </w:pPr>
+    </w:lvl>
+    <w:lvl w:ilvl="4" w:tplc="04160019" w:tentative="1">
+      <w:start w:val="1"/>
+      <w:numFmt w:val="lowerLetter"/>
+      <w:lvlText w:val="%5."/>
+      <w:lvlJc w:val="left"/>
+      <w:pPr>
+        <w:ind w:left="3600" w:hanging="360"/>
+      </w:pPr>
+    </w:lvl>
+    <w:lvl w:ilvl="5" w:tplc="0416001B" w:tentative="1">
+      <w:start w:val="1"/>
+      <w:numFmt w:val="lowerRoman"/>
+      <w:lvlText w:val="%6."/>
+      <w:lvlJc w:val="right"/>
+      <w:pPr>
+        <w:ind w:left="4320" w:hanging="180"/>
+      </w:pPr>
+    </w:lvl>
+    <w:lvl w:ilvl="6" w:tplc="0416000F" w:tentative="1">
+      <w:start w:val="1"/>
+      <w:numFmt w:val="decimal"/>
+      <w:lvlText w:val="%7."/>
+      <w:lvlJc w:val="left"/>
+      <w:pPr>
+        <w:ind w:left="5040" w:hanging="360"/>
+      </w:pPr>
+    </w:lvl>
+    <w:lvl w:ilvl="7" w:tplc="04160019" w:tentative="1">
+      <w:start w:val="1"/>
+      <w:numFmt w:val="lowerLetter"/>
+      <w:lvlText w:val="%8."/>
+      <w:lvlJc w:val="left"/>
+      <w:pPr>
+        <w:ind w:left="5760" w:hanging="360"/>
+      </w:pPr>
+    </w:lvl>
+    <w:lvl w:ilvl="8" w:tplc="0416001B" w:tentative="1">
+      <w:start w:val="1"/>
+      <w:numFmt w:val="lowerRoman"/>
+      <w:lvlText w:val="%9."/>
+      <w:lvlJc w:val="right"/>
+      <w:pPr>
+        <w:ind w:left="6480" w:hanging="180"/>
+      </w:pPr>
+    </w:lvl>
+  </w:abstractNum>
+  <w:abstractNum w:abstractNumId="2" w15:restartNumberingAfterBreak="0">
     <w:nsid w:val="20510205"/>
     <w:multiLevelType w:val="multilevel"/>
     <w:tmpl w:val="42366C9A"/>
@@ -4083,7 +4363,7 @@
       </w:rPr>
     </w:lvl>
   </w:abstractNum>
-  <w:abstractNum w:abstractNumId="2" w15:restartNumberingAfterBreak="0">
+  <w:abstractNum w:abstractNumId="3" w15:restartNumberingAfterBreak="0">
     <w:nsid w:val="2CA43E14"/>
     <w:multiLevelType w:val="hybridMultilevel"/>
     <w:tmpl w:val="57306434"/>
@@ -4172,7 +4452,7 @@
       </w:pPr>
     </w:lvl>
   </w:abstractNum>
-  <w:abstractNum w:abstractNumId="3" w15:restartNumberingAfterBreak="0">
+  <w:abstractNum w:abstractNumId="4" w15:restartNumberingAfterBreak="0">
     <w:nsid w:val="3DD97401"/>
     <w:multiLevelType w:val="hybridMultilevel"/>
     <w:tmpl w:val="F5821D70"/>
@@ -4261,17 +4541,112 @@
       </w:pPr>
     </w:lvl>
   </w:abstractNum>
+  <w:abstractNum w:abstractNumId="5" w15:restartNumberingAfterBreak="0">
+    <w:nsid w:val="72817D80"/>
+    <w:multiLevelType w:val="hybridMultilevel"/>
+    <w:tmpl w:val="3E549BBE"/>
+    <w:lvl w:ilvl="0" w:tplc="0416000F">
+      <w:start w:val="1"/>
+      <w:numFmt w:val="decimal"/>
+      <w:lvlText w:val="%1."/>
+      <w:lvlJc w:val="left"/>
+      <w:pPr>
+        <w:ind w:left="720" w:hanging="360"/>
+      </w:pPr>
+      <w:rPr>
+        <w:rFonts w:hint="default"/>
+      </w:rPr>
+    </w:lvl>
+    <w:lvl w:ilvl="1" w:tplc="04160019" w:tentative="1">
+      <w:start w:val="1"/>
+      <w:numFmt w:val="lowerLetter"/>
+      <w:lvlText w:val="%2."/>
+      <w:lvlJc w:val="left"/>
+      <w:pPr>
+        <w:ind w:left="1440" w:hanging="360"/>
+      </w:pPr>
+    </w:lvl>
+    <w:lvl w:ilvl="2" w:tplc="0416001B" w:tentative="1">
+      <w:start w:val="1"/>
+      <w:numFmt w:val="lowerRoman"/>
+      <w:lvlText w:val="%3."/>
+      <w:lvlJc w:val="right"/>
+      <w:pPr>
+        <w:ind w:left="2160" w:hanging="180"/>
+      </w:pPr>
+    </w:lvl>
+    <w:lvl w:ilvl="3" w:tplc="0416000F" w:tentative="1">
+      <w:start w:val="1"/>
+      <w:numFmt w:val="decimal"/>
+      <w:lvlText w:val="%4."/>
+      <w:lvlJc w:val="left"/>
+      <w:pPr>
+        <w:ind w:left="2880" w:hanging="360"/>
+      </w:pPr>
+    </w:lvl>
+    <w:lvl w:ilvl="4" w:tplc="04160019" w:tentative="1">
+      <w:start w:val="1"/>
+      <w:numFmt w:val="lowerLetter"/>
+      <w:lvlText w:val="%5."/>
+      <w:lvlJc w:val="left"/>
+      <w:pPr>
+        <w:ind w:left="3600" w:hanging="360"/>
+      </w:pPr>
+    </w:lvl>
+    <w:lvl w:ilvl="5" w:tplc="0416001B" w:tentative="1">
+      <w:start w:val="1"/>
+      <w:numFmt w:val="lowerRoman"/>
+      <w:lvlText w:val="%6."/>
+      <w:lvlJc w:val="right"/>
+      <w:pPr>
+        <w:ind w:left="4320" w:hanging="180"/>
+      </w:pPr>
+    </w:lvl>
+    <w:lvl w:ilvl="6" w:tplc="0416000F" w:tentative="1">
+      <w:start w:val="1"/>
+      <w:numFmt w:val="decimal"/>
+      <w:lvlText w:val="%7."/>
+      <w:lvlJc w:val="left"/>
+      <w:pPr>
+        <w:ind w:left="5040" w:hanging="360"/>
+      </w:pPr>
+    </w:lvl>
+    <w:lvl w:ilvl="7" w:tplc="04160019" w:tentative="1">
+      <w:start w:val="1"/>
+      <w:numFmt w:val="lowerLetter"/>
+      <w:lvlText w:val="%8."/>
+      <w:lvlJc w:val="left"/>
+      <w:pPr>
+        <w:ind w:left="5760" w:hanging="360"/>
+      </w:pPr>
+    </w:lvl>
+    <w:lvl w:ilvl="8" w:tplc="0416001B" w:tentative="1">
+      <w:start w:val="1"/>
+      <w:numFmt w:val="lowerRoman"/>
+      <w:lvlText w:val="%9."/>
+      <w:lvlJc w:val="right"/>
+      <w:pPr>
+        <w:ind w:left="6480" w:hanging="180"/>
+      </w:pPr>
+    </w:lvl>
+  </w:abstractNum>
   <w:num w:numId="1" w16cid:durableId="175507583">
+    <w:abstractNumId w:val="3"/>
+  </w:num>
+  <w:num w:numId="2" w16cid:durableId="131755027">
+    <w:abstractNumId w:val="1"/>
+  </w:num>
+  <w:num w:numId="3" w16cid:durableId="1841848495">
     <w:abstractNumId w:val="2"/>
   </w:num>
-  <w:num w:numId="2" w16cid:durableId="131755027">
+  <w:num w:numId="4" w16cid:durableId="1085957194">
+    <w:abstractNumId w:val="4"/>
+  </w:num>
+  <w:num w:numId="5" w16cid:durableId="755978742">
+    <w:abstractNumId w:val="5"/>
+  </w:num>
+  <w:num w:numId="6" w16cid:durableId="453209602">
     <w:abstractNumId w:val="0"/>
-  </w:num>
-  <w:num w:numId="3" w16cid:durableId="1841848495">
-    <w:abstractNumId w:val="1"/>
-  </w:num>
-  <w:num w:numId="4" w16cid:durableId="1085957194">
-    <w:abstractNumId w:val="3"/>
   </w:num>
 </w:numbering>
 </file>
@@ -5265,6 +5640,41 @@
       <w:color w:val="666666"/>
     </w:rPr>
   </w:style>
+  <w:style w:type="character" w:styleId="Hyperlink">
+    <w:name w:val="Hyperlink"/>
+    <w:basedOn w:val="Fontepargpadro"/>
+    <w:uiPriority w:val="99"/>
+    <w:unhideWhenUsed/>
+    <w:rsid w:val="00A34E34"/>
+    <w:rPr>
+      <w:color w:val="467886" w:themeColor="hyperlink"/>
+      <w:u w:val="single"/>
+    </w:rPr>
+  </w:style>
+  <w:style w:type="character" w:styleId="MenoPendente">
+    <w:name w:val="Unresolved Mention"/>
+    <w:basedOn w:val="Fontepargpadro"/>
+    <w:uiPriority w:val="99"/>
+    <w:semiHidden/>
+    <w:unhideWhenUsed/>
+    <w:rsid w:val="00A34E34"/>
+    <w:rPr>
+      <w:color w:val="605E5C"/>
+      <w:shd w:val="clear" w:color="auto" w:fill="E1DFDD"/>
+    </w:rPr>
+  </w:style>
+  <w:style w:type="character" w:styleId="HiperlinkVisitado">
+    <w:name w:val="FollowedHyperlink"/>
+    <w:basedOn w:val="Fontepargpadro"/>
+    <w:uiPriority w:val="99"/>
+    <w:semiHidden/>
+    <w:unhideWhenUsed/>
+    <w:rsid w:val="00A34E34"/>
+    <w:rPr>
+      <w:color w:val="96607D" w:themeColor="followedHyperlink"/>
+      <w:u w:val="single"/>
+    </w:rPr>
+  </w:style>
 </w:styles>
 </file>
 

</xml_diff>